<commit_message>
17:21 time 16.10.2024 date
</commit_message>
<xml_diff>
--- a/file_service/file_database/ariza_576.docx
+++ b/file_service/file_database/ariza_576.docx
@@ -4,34 +4,50 @@
   <w:body>
     <w:p>
       <w:pPr>
-        <w:tabs>
-          <w:tab w:val="left" w:pos="5103"/>
-        </w:tabs>
-        <w:ind w:left="4820"/>
+        <w:spacing w:after="0"/>
+        <w:ind w:left="5954"/>
         <w:jc w:val="both"/>
         <w:rPr>
-          <w:rFonts w:ascii="Times New Roman" w:hAnsi="Times New Roman" w:cs="Times New Roman"/>
-          <w:sz w:val="26"/>
-          <w:szCs w:val="26"/>
-          <w:lang w:val="en-US"/>
-        </w:rPr>
-      </w:pPr>
+          <w:b/>
+          <w:sz w:val="28"/>
+          <w:szCs w:val="28"/>
+          <w:lang w:val="en-US"/>
+        </w:rPr>
+      </w:pPr>
+      <w:r>
+        <w:rPr>
+          <w:b/>
+          <w:sz w:val="28"/>
+          <w:szCs w:val="28"/>
+          <w:lang w:val="en-US"/>
+        </w:rPr>
+        <w:t>Professional</w:t>
+      </w:r>
+      <w:r>
+        <w:rPr>
+          <w:b/>
+          <w:sz w:val="28"/>
+          <w:szCs w:val="28"/>
+          <w:lang w:val="en-US"/>
+        </w:rPr>
+        <w:t xml:space="preserve"> </w:t>
+      </w:r>
       <w:proofErr w:type="spellStart"/>
       <w:r>
         <w:rPr>
-          <w:rFonts w:ascii="Times New Roman" w:hAnsi="Times New Roman" w:cs="Times New Roman"/>
-          <w:sz w:val="26"/>
-          <w:szCs w:val="26"/>
-          <w:lang w:val="en-US"/>
-        </w:rPr>
-        <w:t>Maktabgacha</w:t>
+          <w:b/>
+          <w:sz w:val="28"/>
+          <w:szCs w:val="28"/>
+          <w:lang w:val="en-US"/>
+        </w:rPr>
+        <w:t>malaka</w:t>
       </w:r>
       <w:proofErr w:type="spellEnd"/>
       <w:r>
         <w:rPr>
-          <w:rFonts w:ascii="Times New Roman" w:hAnsi="Times New Roman" w:cs="Times New Roman"/>
-          <w:sz w:val="26"/>
-          <w:szCs w:val="26"/>
+          <w:b/>
+          <w:sz w:val="28"/>
+          <w:szCs w:val="28"/>
           <w:lang w:val="en-US"/>
         </w:rPr>
         <w:t xml:space="preserve"> </w:t>
@@ -39,9 +55,53 @@
       <w:proofErr w:type="spellStart"/>
       <w:r>
         <w:rPr>
-          <w:rFonts w:ascii="Times New Roman" w:hAnsi="Times New Roman" w:cs="Times New Roman"/>
-          <w:sz w:val="26"/>
-          <w:szCs w:val="26"/>
+          <w:b/>
+          <w:sz w:val="28"/>
+          <w:szCs w:val="28"/>
+          <w:lang w:val="en-US"/>
+        </w:rPr>
+        <w:t>oshirish</w:t>
+      </w:r>
+      <w:proofErr w:type="spellEnd"/>
+    </w:p>
+    <w:p>
+      <w:pPr>
+        <w:spacing w:after="0"/>
+        <w:ind w:left="5954"/>
+        <w:jc w:val="both"/>
+        <w:rPr>
+          <w:b/>
+          <w:sz w:val="28"/>
+          <w:szCs w:val="28"/>
+          <w:lang w:val="en-US"/>
+        </w:rPr>
+      </w:pPr>
+      <w:proofErr w:type="spellStart"/>
+      <w:r>
+        <w:rPr>
+          <w:b/>
+          <w:sz w:val="28"/>
+          <w:szCs w:val="28"/>
+          <w:lang w:val="en-US"/>
+        </w:rPr>
+        <w:t>nodavlat</w:t>
+      </w:r>
+      <w:proofErr w:type="spellEnd"/>
+      <w:r>
+        <w:rPr>
+          <w:b/>
+          <w:sz w:val="28"/>
+          <w:szCs w:val="28"/>
+          <w:lang w:val="en-US"/>
+        </w:rPr>
+        <w:t xml:space="preserve"> </w:t>
+      </w:r>
+      <w:proofErr w:type="spellStart"/>
+      <w:r>
+        <w:rPr>
+          <w:b/>
+          <w:sz w:val="28"/>
+          <w:szCs w:val="28"/>
           <w:lang w:val="en-US"/>
         </w:rPr>
         <w:t>ta’lim</w:t>
@@ -49,9 +109,9 @@
       <w:proofErr w:type="spellEnd"/>
       <w:r>
         <w:rPr>
-          <w:rFonts w:ascii="Times New Roman" w:hAnsi="Times New Roman" w:cs="Times New Roman"/>
-          <w:sz w:val="26"/>
-          <w:szCs w:val="26"/>
+          <w:b/>
+          <w:sz w:val="28"/>
+          <w:szCs w:val="28"/>
           <w:lang w:val="en-US"/>
         </w:rPr>
         <w:t xml:space="preserve"> </w:t>
@@ -59,272 +119,177 @@
       <w:proofErr w:type="spellStart"/>
       <w:r>
         <w:rPr>
-          <w:rFonts w:ascii="Times New Roman" w:hAnsi="Times New Roman" w:cs="Times New Roman"/>
-          <w:sz w:val="26"/>
-          <w:szCs w:val="26"/>
-          <w:lang w:val="en-US"/>
-        </w:rPr>
-        <w:t>tashkilotlari</w:t>
+          <w:b/>
+          <w:sz w:val="28"/>
+          <w:szCs w:val="28"/>
+          <w:lang w:val="en-US"/>
+        </w:rPr>
+        <w:t>muassasasi</w:t>
       </w:r>
       <w:proofErr w:type="spellEnd"/>
-      <w:r>
-        <w:rPr>
-          <w:rFonts w:ascii="Times New Roman" w:hAnsi="Times New Roman" w:cs="Times New Roman"/>
-          <w:sz w:val="26"/>
-          <w:szCs w:val="26"/>
+    </w:p>
+    <w:p>
+      <w:pPr>
+        <w:spacing w:after="0"/>
+        <w:ind w:left="5954"/>
+        <w:jc w:val="both"/>
+        <w:rPr>
+          <w:b/>
+          <w:sz w:val="28"/>
+          <w:szCs w:val="28"/>
+          <w:lang w:val="en-US"/>
+        </w:rPr>
+      </w:pPr>
+      <w:proofErr w:type="spellStart"/>
+      <w:r>
+        <w:rPr>
+          <w:b/>
+          <w:sz w:val="28"/>
+          <w:szCs w:val="28"/>
+          <w:lang w:val="en-US"/>
+        </w:rPr>
+        <w:t>direktori</w:t>
+      </w:r>
+      <w:proofErr w:type="spellEnd"/>
+      <w:r>
+        <w:rPr>
+          <w:b/>
+          <w:sz w:val="28"/>
+          <w:szCs w:val="28"/>
           <w:lang w:val="en-US"/>
         </w:rPr>
         <w:t xml:space="preserve"> </w:t>
       </w:r>
       <w:proofErr w:type="spellStart"/>
-      <w:r>
-        <w:rPr>
-          <w:rFonts w:ascii="Times New Roman" w:hAnsi="Times New Roman" w:cs="Times New Roman"/>
-          <w:sz w:val="26"/>
-          <w:szCs w:val="26"/>
-          <w:lang w:val="en-US"/>
-        </w:rPr>
-        <w:t>direktor</w:t>
+      <w:proofErr w:type="gramStart"/>
+      <w:r>
+        <w:rPr>
+          <w:b/>
+          <w:sz w:val="28"/>
+          <w:szCs w:val="28"/>
+          <w:lang w:val="en-US"/>
+        </w:rPr>
+        <w:t>H.Kamolovaga</w:t>
       </w:r>
       <w:proofErr w:type="spellEnd"/>
-      <w:r>
-        <w:rPr>
-          <w:rFonts w:ascii="Times New Roman" w:hAnsi="Times New Roman" w:cs="Times New Roman"/>
-          <w:sz w:val="26"/>
-          <w:szCs w:val="26"/>
-          <w:lang w:val="en-US"/>
+      <w:proofErr w:type="gramEnd"/>
+      <w:r>
+        <w:rPr>
+          <w:b/>
+          <w:sz w:val="28"/>
+          <w:szCs w:val="28"/>
+          <w:lang w:val="en-US"/>
+        </w:rPr>
+        <w:t>.</w:t>
+      </w:r>
+    </w:p>
+    <w:p>
+      <w:pPr>
+        <w:spacing w:after="0"/>
+        <w:ind w:left="5954"/>
+        <w:jc w:val="both"/>
+        <w:rPr>
+          <w:rFonts w:ascii="Times New Roman" w:hAnsi="Times New Roman"/>
+          <w:b/>
+          <w:sz w:val="28"/>
+          <w:szCs w:val="28"/>
+          <w:lang w:val="en-US" w:eastAsia="ru-RU"/>
+        </w:rPr>
+      </w:pPr>
+      <w:r>
+        <w:rPr>
+          <w:rFonts w:ascii="Times New Roman" w:hAnsi="Times New Roman" w:cs="Times New Roman"/>
+          <w:sz w:val="26"/>
+          <w:szCs w:val="26"/>
+          <w:lang w:val="en-US"/>
+        </w:rPr>
+        <w:t xml:space="preserve">ADDRESS </w:t>
+      </w:r>
+      <w:proofErr w:type="spellStart"/>
+      <w:r>
+        <w:rPr>
+          <w:rFonts w:ascii="Times New Roman" w:hAnsi="Times New Roman"/>
+          <w:b/>
+          <w:sz w:val="28"/>
+          <w:szCs w:val="28"/>
+          <w:lang w:val="en-US" w:eastAsia="ru-RU"/>
+        </w:rPr>
+        <w:t>yashovchi</w:t>
+      </w:r>
+      <w:proofErr w:type="spellEnd"/>
+      <w:r>
+        <w:rPr>
+          <w:rFonts w:ascii="Times New Roman" w:hAnsi="Times New Roman"/>
+          <w:b/>
+          <w:sz w:val="28"/>
+          <w:szCs w:val="28"/>
+          <w:lang w:val="en-US" w:eastAsia="ru-RU"/>
         </w:rPr>
         <w:t xml:space="preserve"> </w:t>
       </w:r>
       <w:proofErr w:type="spellStart"/>
       <w:r>
         <w:rPr>
-          <w:rFonts w:ascii="Times New Roman" w:hAnsi="Times New Roman" w:cs="Times New Roman"/>
-          <w:sz w:val="26"/>
-          <w:szCs w:val="26"/>
-          <w:lang w:val="en-US"/>
-        </w:rPr>
-        <w:t>va</w:t>
+          <w:rFonts w:ascii="Times New Roman" w:hAnsi="Times New Roman"/>
+          <w:b/>
+          <w:sz w:val="28"/>
+          <w:szCs w:val="28"/>
+          <w:lang w:val="en-US" w:eastAsia="ru-RU"/>
+        </w:rPr>
+        <w:t>fuqaro</w:t>
       </w:r>
       <w:proofErr w:type="spellEnd"/>
-      <w:r>
-        <w:rPr>
-          <w:rFonts w:ascii="Times New Roman" w:hAnsi="Times New Roman" w:cs="Times New Roman"/>
-          <w:sz w:val="26"/>
-          <w:szCs w:val="26"/>
-          <w:lang w:val="en-US"/>
-        </w:rPr>
-        <w:t xml:space="preserve"> </w:t>
+    </w:p>
+    <w:p>
+      <w:pPr>
+        <w:spacing w:after="0"/>
+        <w:ind w:left="5954"/>
+        <w:jc w:val="both"/>
+        <w:rPr>
+          <w:rFonts w:ascii="Times New Roman" w:hAnsi="Times New Roman"/>
+          <w:b/>
+          <w:sz w:val="28"/>
+          <w:szCs w:val="28"/>
+          <w:lang w:val="en-US" w:eastAsia="ru-RU"/>
+        </w:rPr>
+      </w:pPr>
+      <w:r>
+        <w:rPr>
+          <w:rFonts w:ascii="Times New Roman" w:hAnsi="Times New Roman" w:cs="Times New Roman"/>
+          <w:sz w:val="26"/>
+          <w:szCs w:val="26"/>
+          <w:lang w:val="en-US"/>
+        </w:rPr>
+        <w:t xml:space="preserve">NAME </w:t>
       </w:r>
       <w:proofErr w:type="spellStart"/>
       <w:r>
         <w:rPr>
-          <w:rFonts w:ascii="Times New Roman" w:hAnsi="Times New Roman" w:cs="Times New Roman"/>
-          <w:sz w:val="26"/>
-          <w:szCs w:val="26"/>
-          <w:lang w:val="en-US"/>
-        </w:rPr>
-        <w:t>mutaxassislarini</w:t>
+          <w:rFonts w:ascii="Times New Roman" w:hAnsi="Times New Roman"/>
+          <w:b/>
+          <w:sz w:val="28"/>
+          <w:szCs w:val="28"/>
+          <w:lang w:val="en-US" w:eastAsia="ru-RU"/>
+        </w:rPr>
+        <w:t>tomonidan</w:t>
       </w:r>
       <w:proofErr w:type="spellEnd"/>
       <w:r>
         <w:rPr>
-          <w:rFonts w:ascii="Times New Roman" w:hAnsi="Times New Roman" w:cs="Times New Roman"/>
-          <w:sz w:val="26"/>
-          <w:szCs w:val="26"/>
-          <w:lang w:val="en-US"/>
-        </w:rPr>
-        <w:t xml:space="preserve"> </w:t>
-      </w:r>
-      <w:proofErr w:type="spellStart"/>
-      <w:r>
-        <w:rPr>
-          <w:rFonts w:ascii="Times New Roman" w:hAnsi="Times New Roman" w:cs="Times New Roman"/>
-          <w:sz w:val="26"/>
-          <w:szCs w:val="26"/>
-          <w:lang w:val="en-US"/>
-        </w:rPr>
-        <w:t>qayta</w:t>
-      </w:r>
-      <w:proofErr w:type="spellEnd"/>
-      <w:r>
-        <w:rPr>
-          <w:rFonts w:ascii="Times New Roman" w:hAnsi="Times New Roman" w:cs="Times New Roman"/>
-          <w:sz w:val="26"/>
-          <w:szCs w:val="26"/>
-          <w:lang w:val="en-US"/>
-        </w:rPr>
-        <w:t xml:space="preserve"> </w:t>
-      </w:r>
-      <w:proofErr w:type="spellStart"/>
-      <w:r>
-        <w:rPr>
-          <w:rFonts w:ascii="Times New Roman" w:hAnsi="Times New Roman" w:cs="Times New Roman"/>
-          <w:sz w:val="26"/>
-          <w:szCs w:val="26"/>
-          <w:lang w:val="en-US"/>
-        </w:rPr>
-        <w:t>tayyorlash</w:t>
-      </w:r>
-      <w:proofErr w:type="spellEnd"/>
-      <w:r>
-        <w:rPr>
-          <w:rFonts w:ascii="Times New Roman" w:hAnsi="Times New Roman" w:cs="Times New Roman"/>
-          <w:sz w:val="26"/>
-          <w:szCs w:val="26"/>
-          <w:lang w:val="en-US"/>
-        </w:rPr>
-        <w:t xml:space="preserve"> </w:t>
-      </w:r>
-      <w:proofErr w:type="spellStart"/>
-      <w:r>
-        <w:rPr>
-          <w:rFonts w:ascii="Times New Roman" w:hAnsi="Times New Roman" w:cs="Times New Roman"/>
-          <w:sz w:val="26"/>
-          <w:szCs w:val="26"/>
-          <w:lang w:val="en-US"/>
-        </w:rPr>
-        <w:t>va</w:t>
-      </w:r>
-      <w:proofErr w:type="spellEnd"/>
-      <w:r>
-        <w:rPr>
-          <w:rFonts w:ascii="Times New Roman" w:hAnsi="Times New Roman" w:cs="Times New Roman"/>
-          <w:sz w:val="26"/>
-          <w:szCs w:val="26"/>
-          <w:lang w:val="en-US"/>
-        </w:rPr>
-        <w:t xml:space="preserve"> </w:t>
-      </w:r>
-      <w:proofErr w:type="spellStart"/>
-      <w:r>
-        <w:rPr>
-          <w:rFonts w:ascii="Times New Roman" w:hAnsi="Times New Roman" w:cs="Times New Roman"/>
-          <w:sz w:val="26"/>
-          <w:szCs w:val="26"/>
-          <w:lang w:val="en-US"/>
-        </w:rPr>
-        <w:t>ularning</w:t>
-      </w:r>
-      <w:proofErr w:type="spellEnd"/>
-      <w:r>
-        <w:rPr>
-          <w:rFonts w:ascii="Times New Roman" w:hAnsi="Times New Roman" w:cs="Times New Roman"/>
-          <w:sz w:val="26"/>
-          <w:szCs w:val="26"/>
-          <w:lang w:val="en-US"/>
-        </w:rPr>
-        <w:t xml:space="preserve"> </w:t>
-      </w:r>
-      <w:proofErr w:type="spellStart"/>
-      <w:r>
-        <w:rPr>
-          <w:rFonts w:ascii="Times New Roman" w:hAnsi="Times New Roman" w:cs="Times New Roman"/>
-          <w:sz w:val="26"/>
-          <w:szCs w:val="26"/>
-          <w:lang w:val="en-US"/>
-        </w:rPr>
-        <w:t>malakasini</w:t>
-      </w:r>
-      <w:proofErr w:type="spellEnd"/>
-      <w:r>
-        <w:rPr>
-          <w:rFonts w:ascii="Times New Roman" w:hAnsi="Times New Roman" w:cs="Times New Roman"/>
-          <w:sz w:val="26"/>
-          <w:szCs w:val="26"/>
-          <w:lang w:val="en-US"/>
-        </w:rPr>
-        <w:t xml:space="preserve"> </w:t>
-      </w:r>
-      <w:proofErr w:type="spellStart"/>
-      <w:r>
-        <w:rPr>
-          <w:rFonts w:ascii="Times New Roman" w:hAnsi="Times New Roman" w:cs="Times New Roman"/>
-          <w:sz w:val="26"/>
-          <w:szCs w:val="26"/>
-          <w:lang w:val="en-US"/>
-        </w:rPr>
-        <w:t>oshirish</w:t>
-      </w:r>
-      <w:proofErr w:type="spellEnd"/>
-      <w:r>
-        <w:rPr>
-          <w:rFonts w:ascii="Times New Roman" w:hAnsi="Times New Roman" w:cs="Times New Roman"/>
-          <w:sz w:val="26"/>
-          <w:szCs w:val="26"/>
-          <w:lang w:val="en-US"/>
-        </w:rPr>
-        <w:t xml:space="preserve"> </w:t>
-      </w:r>
-      <w:proofErr w:type="spellStart"/>
-      <w:r>
-        <w:rPr>
-          <w:rFonts w:ascii="Times New Roman" w:hAnsi="Times New Roman" w:cs="Times New Roman"/>
-          <w:sz w:val="26"/>
-          <w:szCs w:val="26"/>
-          <w:lang w:val="en-US"/>
-        </w:rPr>
-        <w:t>institut</w:t>
-      </w:r>
-      <w:r>
-        <w:rPr>
-          <w:rFonts w:ascii="Times New Roman" w:hAnsi="Times New Roman" w:cs="Times New Roman"/>
-          <w:sz w:val="26"/>
-          <w:szCs w:val="26"/>
-          <w:lang w:val="en-US"/>
-        </w:rPr>
-        <w:t>i</w:t>
-      </w:r>
-      <w:proofErr w:type="spellEnd"/>
-      <w:r>
-        <w:rPr>
-          <w:rFonts w:ascii="Times New Roman" w:hAnsi="Times New Roman" w:cs="Times New Roman"/>
-          <w:sz w:val="26"/>
-          <w:szCs w:val="26"/>
-          <w:lang w:val="en-US"/>
-        </w:rPr>
-        <w:t xml:space="preserve"> </w:t>
-      </w:r>
-      <w:proofErr w:type="spellStart"/>
-      <w:r>
-        <w:rPr>
-          <w:rFonts w:ascii="Times New Roman" w:hAnsi="Times New Roman" w:cs="Times New Roman"/>
-          <w:sz w:val="26"/>
-          <w:szCs w:val="26"/>
-          <w:lang w:val="en-US"/>
-        </w:rPr>
-        <w:t>rektori</w:t>
-      </w:r>
-      <w:proofErr w:type="spellEnd"/>
-      <w:r>
-        <w:rPr>
-          <w:rFonts w:ascii="Times New Roman" w:hAnsi="Times New Roman" w:cs="Times New Roman"/>
-          <w:sz w:val="26"/>
-          <w:szCs w:val="26"/>
-          <w:lang w:val="en-US"/>
-        </w:rPr>
-        <w:t xml:space="preserve"> N. </w:t>
-      </w:r>
-      <w:proofErr w:type="spellStart"/>
-      <w:r>
-        <w:rPr>
-          <w:rFonts w:ascii="Times New Roman" w:hAnsi="Times New Roman" w:cs="Times New Roman"/>
-          <w:sz w:val="26"/>
-          <w:szCs w:val="26"/>
-          <w:lang w:val="en-US"/>
-        </w:rPr>
-        <w:t>Abdunazarovaga</w:t>
-      </w:r>
-      <w:proofErr w:type="spellEnd"/>
-    </w:p>
-    <w:p>
-      <w:pPr>
-        <w:tabs>
-          <w:tab w:val="left" w:pos="5103"/>
-        </w:tabs>
-        <w:spacing w:after="0"/>
-        <w:ind w:left="4820"/>
-        <w:jc w:val="both"/>
+          <w:rFonts w:ascii="Times New Roman" w:hAnsi="Times New Roman"/>
+          <w:b/>
+          <w:sz w:val="28"/>
+          <w:szCs w:val="28"/>
+          <w:lang w:val="en-US" w:eastAsia="ru-RU"/>
+        </w:rPr>
+        <w:t>.</w:t>
+      </w:r>
+    </w:p>
+    <w:p>
+      <w:pPr>
+        <w:spacing w:after="0"/>
+        <w:ind w:left="4536"/>
+        <w:jc w:val="center"/>
         <w:rPr>
           <w:rFonts w:ascii="Times New Roman" w:hAnsi="Times New Roman" w:cs="Times New Roman"/>
           <w:i/>
@@ -333,93 +298,6 @@
           <w:lang w:val="en-US"/>
         </w:rPr>
       </w:pPr>
-      <w:r>
-        <w:rPr>
-          <w:rFonts w:ascii="Times New Roman" w:hAnsi="Times New Roman" w:cs="Times New Roman"/>
-          <w:sz w:val="26"/>
-          <w:szCs w:val="26"/>
-          <w:lang w:val="en-US"/>
-        </w:rPr>
-        <w:t>ADDRESS</w:t>
-      </w:r>
-      <w:r>
-        <w:rPr>
-          <w:rFonts w:ascii="Times New Roman" w:hAnsi="Times New Roman" w:cs="Times New Roman"/>
-          <w:sz w:val="26"/>
-          <w:szCs w:val="26"/>
-          <w:lang w:val="en-US"/>
-        </w:rPr>
-        <w:t xml:space="preserve"> </w:t>
-      </w:r>
-      <w:proofErr w:type="spellStart"/>
-      <w:r>
-        <w:rPr>
-          <w:rFonts w:ascii="Times New Roman" w:hAnsi="Times New Roman" w:cs="Times New Roman"/>
-          <w:sz w:val="26"/>
-          <w:szCs w:val="26"/>
-          <w:lang w:val="en-US"/>
-        </w:rPr>
-        <w:t>yashovchi</w:t>
-      </w:r>
-      <w:proofErr w:type="spellEnd"/>
-      <w:r>
-        <w:rPr>
-          <w:rFonts w:ascii="Times New Roman" w:hAnsi="Times New Roman" w:cs="Times New Roman"/>
-          <w:sz w:val="26"/>
-          <w:szCs w:val="26"/>
-          <w:lang w:val="en-US"/>
-        </w:rPr>
-        <w:t xml:space="preserve"> </w:t>
-      </w:r>
-      <w:proofErr w:type="spellStart"/>
-      <w:r>
-        <w:rPr>
-          <w:rFonts w:ascii="Times New Roman" w:hAnsi="Times New Roman" w:cs="Times New Roman"/>
-          <w:sz w:val="26"/>
-          <w:szCs w:val="26"/>
-          <w:lang w:val="en-US"/>
-        </w:rPr>
-        <w:t>fuqaro</w:t>
-      </w:r>
-      <w:proofErr w:type="spellEnd"/>
-      <w:r>
-        <w:rPr>
-          <w:rFonts w:ascii="Times New Roman" w:hAnsi="Times New Roman" w:cs="Times New Roman"/>
-          <w:sz w:val="26"/>
-          <w:szCs w:val="26"/>
-          <w:lang w:val="en-US"/>
-        </w:rPr>
-        <w:t xml:space="preserve"> </w:t>
-      </w:r>
-      <w:r>
-        <w:rPr>
-          <w:rFonts w:ascii="Times New Roman" w:hAnsi="Times New Roman" w:cs="Times New Roman"/>
-          <w:sz w:val="26"/>
-          <w:szCs w:val="26"/>
-          <w:lang w:val="en-US"/>
-        </w:rPr>
-        <w:t>NAME</w:t>
-      </w:r>
-      <w:r>
-        <w:rPr>
-          <w:rFonts w:ascii="Times New Roman" w:hAnsi="Times New Roman" w:cs="Times New Roman"/>
-          <w:sz w:val="26"/>
-          <w:szCs w:val="26"/>
-          <w:lang w:val="en-US"/>
-        </w:rPr>
-        <w:t xml:space="preserve"> </w:t>
-      </w:r>
-      <w:proofErr w:type="spellStart"/>
-      <w:r>
-        <w:rPr>
-          <w:rFonts w:ascii="Times New Roman" w:hAnsi="Times New Roman" w:cs="Times New Roman"/>
-          <w:sz w:val="26"/>
-          <w:szCs w:val="26"/>
-          <w:lang w:val="en-US"/>
-        </w:rPr>
-        <w:t>tomonidan</w:t>
-      </w:r>
-      <w:proofErr w:type="spellEnd"/>
     </w:p>
     <w:p>
       <w:pPr>
@@ -438,34 +316,24 @@
     <w:p>
       <w:pPr>
         <w:spacing w:after="0"/>
-        <w:ind w:left="4536"/>
-        <w:jc w:val="center"/>
-        <w:rPr>
-          <w:rFonts w:ascii="Times New Roman" w:hAnsi="Times New Roman" w:cs="Times New Roman"/>
-          <w:i/>
-          <w:sz w:val="18"/>
-          <w:szCs w:val="18"/>
-          <w:lang w:val="en-US"/>
-        </w:rPr>
-      </w:pPr>
-    </w:p>
-    <w:p>
-      <w:pPr>
-        <w:spacing w:after="0"/>
         <w:ind w:firstLine="851"/>
         <w:jc w:val="center"/>
         <w:rPr>
           <w:rFonts w:ascii="Times New Roman" w:hAnsi="Times New Roman" w:cs="Times New Roman"/>
-          <w:sz w:val="26"/>
-          <w:szCs w:val="26"/>
-          <w:lang w:val="en-US"/>
-        </w:rPr>
-      </w:pPr>
-      <w:r>
-        <w:rPr>
-          <w:rFonts w:ascii="Times New Roman" w:hAnsi="Times New Roman" w:cs="Times New Roman"/>
-          <w:sz w:val="26"/>
-          <w:szCs w:val="26"/>
+          <w:b/>
+          <w:bCs/>
+          <w:sz w:val="28"/>
+          <w:szCs w:val="28"/>
+          <w:lang w:val="en-US"/>
+        </w:rPr>
+      </w:pPr>
+      <w:r>
+        <w:rPr>
+          <w:rFonts w:ascii="Times New Roman" w:hAnsi="Times New Roman" w:cs="Times New Roman"/>
+          <w:b/>
+          <w:bCs/>
+          <w:sz w:val="28"/>
+          <w:szCs w:val="28"/>
           <w:lang w:val="en-US"/>
         </w:rPr>
         <w:t>Ariza</w:t>
@@ -486,8 +354,8 @@
     </w:p>
     <w:p>
       <w:pPr>
-        <w:spacing w:before="240" w:line="360" w:lineRule="auto"/>
-        <w:ind w:firstLine="708"/>
+        <w:spacing w:after="0"/>
+        <w:ind w:firstLine="851"/>
         <w:jc w:val="both"/>
         <w:rPr>
           <w:rFonts w:ascii="Times New Roman" w:hAnsi="Times New Roman"/>
@@ -505,38 +373,21 @@
           <w:szCs w:val="28"/>
           <w:lang w:val="uz-Cyrl-UZ" w:eastAsia="x-none"/>
         </w:rPr>
-        <w:t xml:space="preserve">Meni, institutda </w:t>
-      </w:r>
-      <w:r>
-        <w:rPr>
-          <w:rFonts w:ascii="Times New Roman" w:eastAsia="Times New Roman" w:hAnsi="Times New Roman"/>
-          <w:sz w:val="28"/>
-          <w:szCs w:val="28"/>
-          <w:lang w:val="uz-Cyrl-UZ" w:eastAsia="ru-RU"/>
-        </w:rPr>
-        <w:t xml:space="preserve">masofadan o‘qitish (online) tizimi orqali </w:t>
-      </w:r>
-      <w:r>
-        <w:rPr>
-          <w:rFonts w:ascii="Times New Roman" w:hAnsi="Times New Roman"/>
-          <w:b/>
-          <w:bCs/>
-          <w:sz w:val="28"/>
-          <w:szCs w:val="28"/>
+        <w:t>Meni Professional malaka oshirish nodavlat taʼlim muassasasida maktabgacha ta’lim tashkilotlari direktor va mutaxassislari uchun onlayn shaklda tashkil qilingan 576 soatlik qayta tayyorlash kursiga pullik shartnoma asosida о‘qishga qabul qilishingizni sо‘rayman.</w:t>
+      </w:r>
+    </w:p>
+    <w:p>
+      <w:pPr>
+        <w:spacing w:after="0"/>
+        <w:ind w:firstLine="851"/>
+        <w:jc w:val="both"/>
+        <w:rPr>
+          <w:rFonts w:ascii="Times New Roman" w:hAnsi="Times New Roman" w:cs="Times New Roman"/>
+          <w:sz w:val="26"/>
+          <w:szCs w:val="26"/>
           <w:lang w:val="uz-Cyrl-UZ"/>
         </w:rPr>
-        <w:t>oliy ta’lim muassasalarini pedagogika va gumanitar ta’lim sohalari tarkibidagi ta’lim yo‘nalishlarini bitirgan mutaxassislar uchun</w:t>
-      </w:r>
-      <w:r>
-        <w:rPr>
-          <w:rFonts w:ascii="Times New Roman" w:hAnsi="Times New Roman"/>
-          <w:bCs/>
-          <w:sz w:val="28"/>
-          <w:szCs w:val="28"/>
-          <w:lang w:val="uz-Cyrl-UZ"/>
-        </w:rPr>
-        <w:t xml:space="preserve"> </w:t>
-      </w:r>
+      </w:pPr>
       <w:r>
         <w:rPr>
           <w:rFonts w:ascii="Times New Roman" w:hAnsi="Times New Roman"/>
@@ -545,84 +396,8 @@
           <w:szCs w:val="28"/>
           <w:lang w:val="uz-Cyrl-UZ" w:eastAsia="x-none"/>
         </w:rPr>
-        <w:t xml:space="preserve">tashkil etilgan “Maktabgacha ta’lim tashkiloti tarbiyachisi” yo‘nalishi bo‘yicha kasbiy qayta tayyorlash </w:t>
-      </w:r>
-      <w:r>
-        <w:rPr>
-          <w:rFonts w:ascii="Times New Roman" w:hAnsi="Times New Roman"/>
-          <w:i/>
-          <w:spacing w:val="-8"/>
-          <w:sz w:val="28"/>
-          <w:szCs w:val="28"/>
-          <w:lang w:val="uz-Cyrl-UZ" w:eastAsia="x-none"/>
-        </w:rPr>
-        <w:t xml:space="preserve">576 soatlik </w:t>
-      </w:r>
-      <w:r>
-        <w:rPr>
-          <w:rFonts w:ascii="Times New Roman" w:hAnsi="Times New Roman"/>
-          <w:spacing w:val="-8"/>
-          <w:sz w:val="28"/>
-          <w:szCs w:val="28"/>
-          <w:lang w:val="uz-Cyrl-UZ" w:eastAsia="x-none"/>
-        </w:rPr>
-        <w:t>pullik (</w:t>
-      </w:r>
-      <w:r>
-        <w:rPr>
-          <w:rFonts w:ascii="Times New Roman" w:hAnsi="Times New Roman"/>
-          <w:b/>
-          <w:spacing w:val="-8"/>
-          <w:sz w:val="28"/>
-          <w:szCs w:val="28"/>
-          <w:lang w:val="uz-Cyrl-UZ" w:eastAsia="x-none"/>
-        </w:rPr>
-        <w:t>5100000</w:t>
-      </w:r>
-      <w:r>
-        <w:rPr>
-          <w:rFonts w:ascii="Times New Roman" w:hAnsi="Times New Roman"/>
-          <w:spacing w:val="-8"/>
-          <w:sz w:val="28"/>
-          <w:szCs w:val="28"/>
-          <w:lang w:val="uz-Cyrl-UZ" w:eastAsia="x-none"/>
-        </w:rPr>
-        <w:t xml:space="preserve"> (</w:t>
-      </w:r>
-      <w:r>
-        <w:rPr>
-          <w:rFonts w:ascii="Times New Roman" w:hAnsi="Times New Roman"/>
-          <w:i/>
-          <w:spacing w:val="-8"/>
-          <w:sz w:val="28"/>
-          <w:szCs w:val="28"/>
-          <w:lang w:val="uz-Cyrl-UZ" w:eastAsia="x-none"/>
-        </w:rPr>
-        <w:t>besh million yuz ming so‘m</w:t>
-      </w:r>
-      <w:r>
-        <w:rPr>
-          <w:rFonts w:ascii="Times New Roman" w:hAnsi="Times New Roman"/>
-          <w:spacing w:val="-8"/>
-          <w:sz w:val="28"/>
-          <w:szCs w:val="28"/>
-          <w:lang w:val="uz-Cyrl-UZ" w:eastAsia="x-none"/>
-        </w:rPr>
-        <w:t>) kursiga shartnoma asosida o‘qishga qabul qilishingizni so‘rayman. Shartnoma shartlari bilan tanishdim o‘quv kurs to‘lovlarini o‘z vaqtida amalga oshirishni kafolatlayman.</w:t>
-      </w:r>
-    </w:p>
-    <w:p>
-      <w:pPr>
-        <w:spacing w:after="0"/>
-        <w:ind w:firstLine="851"/>
-        <w:jc w:val="both"/>
-        <w:rPr>
-          <w:rFonts w:ascii="Times New Roman" w:hAnsi="Times New Roman" w:cs="Times New Roman"/>
-          <w:sz w:val="26"/>
-          <w:szCs w:val="26"/>
-          <w:lang w:val="uz-Cyrl-UZ"/>
-        </w:rPr>
-      </w:pPr>
+        <w:t>Shartnoma tо‘lovlari belgilangan muddatlarda tо‘lab berilishi ta’minlanadi.</w:t>
+      </w:r>
     </w:p>
     <w:p>
       <w:pPr>

</xml_diff>